<commit_message>
Jon's changes after review + adjusted line spacing
</commit_message>
<xml_diff>
--- a/doc/Demo Documentation US Letter.docx
+++ b/doc/Demo Documentation US Letter.docx
@@ -547,7 +547,7 @@
           <w:noProof/>
           <w:lang w:val="en-US"/>
         </w:rPr>
-        <w:t>6</w:t>
+        <w:t>5</w:t>
       </w:r>
       <w:r>
         <w:rPr>
@@ -617,7 +617,7 @@
           <w:noProof/>
           <w:lang w:val="en-US"/>
         </w:rPr>
-        <w:t>9</w:t>
+        <w:t>8</w:t>
       </w:r>
       <w:r>
         <w:rPr>
@@ -687,7 +687,7 @@
           <w:noProof/>
           <w:lang w:val="en-US"/>
         </w:rPr>
-        <w:t>13</w:t>
+        <w:t>12</w:t>
       </w:r>
       <w:r>
         <w:rPr>
@@ -1209,7 +1209,7 @@
         <w:rPr>
           <w:lang w:val="en-US" w:eastAsia="ja-JP"/>
         </w:rPr>
-        <w:t>, index with Atlas, and restart the Interpreter view.</w:t>
+        <w:t>, index with Atlas.</w:t>
       </w:r>
     </w:p>
     <w:p>
@@ -1227,21 +1227,37 @@
         <w:rPr>
           <w:lang w:val="en-US" w:eastAsia="ja-JP"/>
         </w:rPr>
-        <w:t>Open Atlas Smart View from the Demonstration-Toolbox (Right click on Demonstration-</w:t>
-      </w:r>
-      <w:proofErr w:type="spellStart"/>
-      <w:r>
-        <w:rPr>
-          <w:lang w:val="en-US" w:eastAsia="ja-JP"/>
-        </w:rPr>
-        <w:t>ToolBox</w:t>
-      </w:r>
-      <w:proofErr w:type="spellEnd"/>
-      <w:r>
-        <w:rPr>
-          <w:lang w:val="en-US" w:eastAsia="ja-JP"/>
-        </w:rPr>
-        <w:t xml:space="preserve"> project and select Atlas-&gt;Open Atlas Smart View</w:t>
+        <w:t>Open Atlas Smart View from the Demonstration-Toolbox (</w:t>
+      </w:r>
+      <w:r>
+        <w:rPr>
+          <w:lang w:val="en-US" w:eastAsia="ja-JP"/>
+        </w:rPr>
+        <w:t>r</w:t>
+      </w:r>
+      <w:r>
+        <w:rPr>
+          <w:lang w:val="en-US" w:eastAsia="ja-JP"/>
+        </w:rPr>
+        <w:t>ight click on Demonstration-Tool</w:t>
+      </w:r>
+      <w:r>
+        <w:rPr>
+          <w:lang w:val="en-US" w:eastAsia="ja-JP"/>
+        </w:rPr>
+        <w:t>b</w:t>
+      </w:r>
+      <w:r>
+        <w:rPr>
+          <w:lang w:val="en-US" w:eastAsia="ja-JP"/>
+        </w:rPr>
+        <w:t>ox project and select Atlas-&gt;Open Atlas Smart View</w:t>
+      </w:r>
+      <w:r>
+        <w:rPr>
+          <w:lang w:val="en-US" w:eastAsia="ja-JP"/>
+        </w:rPr>
+        <w:t>.</w:t>
       </w:r>
     </w:p>
     <w:p>
@@ -1726,9 +1742,9 @@
           <w:lang w:val="en-US" w:eastAsia="en-US"/>
         </w:rPr>
         <w:drawing>
-          <wp:inline distT="0" distB="0" distL="0" distR="0" wp14:anchorId="4882670B" wp14:editId="4DB7DF98">
-            <wp:extent cx="4704762" cy="4085715"/>
-            <wp:effectExtent l="0" t="0" r="635" b="0"/>
+          <wp:inline distT="0" distB="0" distL="0" distR="0" wp14:anchorId="4882670B" wp14:editId="3A898BC0">
+            <wp:extent cx="4387361" cy="3810078"/>
+            <wp:effectExtent l="0" t="0" r="0" b="0"/>
             <wp:docPr id="16" name="Picture 16"/>
             <wp:cNvGraphicFramePr>
               <a:graphicFrameLocks xmlns:a="http://schemas.openxmlformats.org/drawingml/2006/main" noChangeAspect="1"/>
@@ -1749,7 +1765,7 @@
                   <pic:spPr>
                     <a:xfrm>
                       <a:off x="0" y="0"/>
-                      <a:ext cx="4704762" cy="4085715"/>
+                      <a:ext cx="4388180" cy="3810789"/>
                     </a:xfrm>
                     <a:prstGeom prst="rect">
                       <a:avLst/>
@@ -1905,7 +1921,7 @@
         <w:rPr>
           <w:lang w:val="en-US" w:eastAsia="ja-JP"/>
         </w:rPr>
-        <w:t>Import Synchronization-Example, index with Atlas, and restart the Interpreter view.</w:t>
+        <w:t>Import Synchronization-Example, index with Atlas.</w:t>
       </w:r>
     </w:p>
     <w:p>
@@ -1923,6 +1939,54 @@
         <w:rPr>
           <w:lang w:val="en-US" w:eastAsia="ja-JP"/>
         </w:rPr>
+        <w:t>Open Atlas Smart View from the Demonstration-Toolbox (</w:t>
+      </w:r>
+      <w:r>
+        <w:rPr>
+          <w:lang w:val="en-US" w:eastAsia="ja-JP"/>
+        </w:rPr>
+        <w:t>r</w:t>
+      </w:r>
+      <w:r>
+        <w:rPr>
+          <w:lang w:val="en-US" w:eastAsia="ja-JP"/>
+        </w:rPr>
+        <w:t>ight click on Demonstration-Tool</w:t>
+      </w:r>
+      <w:r>
+        <w:rPr>
+          <w:lang w:val="en-US" w:eastAsia="ja-JP"/>
+        </w:rPr>
+        <w:t>b</w:t>
+      </w:r>
+      <w:r>
+        <w:rPr>
+          <w:lang w:val="en-US" w:eastAsia="ja-JP"/>
+        </w:rPr>
+        <w:t>ox project and select Atlas-&gt;Open Atlas Smart View</w:t>
+      </w:r>
+      <w:r>
+        <w:rPr>
+          <w:lang w:val="en-US" w:eastAsia="ja-JP"/>
+        </w:rPr>
+        <w:t>.</w:t>
+      </w:r>
+    </w:p>
+    <w:p>
+      <w:pPr>
+        <w:pStyle w:val="BodyText"/>
+        <w:numPr>
+          <w:ilvl w:val="0"/>
+          <w:numId w:val="2"/>
+        </w:numPr>
+        <w:rPr>
+          <w:lang w:val="en-US" w:eastAsia="ja-JP"/>
+        </w:rPr>
+      </w:pPr>
+      <w:r>
+        <w:rPr>
+          <w:lang w:val="en-US" w:eastAsia="ja-JP"/>
+        </w:rPr>
         <w:t>Open the class</w:t>
       </w:r>
       <w:r>
@@ -1935,9 +1999,26 @@
         <w:rPr>
           <w:lang w:val="en-US" w:eastAsia="ja-JP"/>
         </w:rPr>
-        <w:t xml:space="preserve"> in the example, </w:t>
-      </w:r>
-      <w:proofErr w:type="spellStart"/>
+        <w:t xml:space="preserve"> in the example, ProducerConsumer</w:t>
+      </w:r>
+      <w:r>
+        <w:rPr>
+          <w:lang w:val="en-US" w:eastAsia="ja-JP"/>
+        </w:rPr>
+        <w:t>Safe</w:t>
+      </w:r>
+      <w:r>
+        <w:rPr>
+          <w:lang w:val="en-US" w:eastAsia="ja-JP"/>
+        </w:rPr>
+        <w:t>.java</w:t>
+      </w:r>
+      <w:r>
+        <w:rPr>
+          <w:lang w:val="en-US" w:eastAsia="ja-JP"/>
+        </w:rPr>
+        <w:t xml:space="preserve"> and </w:t>
+      </w:r>
       <w:r>
         <w:rPr>
           <w:lang w:val="en-US" w:eastAsia="ja-JP"/>
@@ -1948,29 +2029,26 @@
         <w:rPr>
           <w:lang w:val="en-US" w:eastAsia="ja-JP"/>
         </w:rPr>
-        <w:t>Safe</w:t>
-      </w:r>
-      <w:proofErr w:type="spellEnd"/>
-      <w:r>
-        <w:rPr>
-          <w:lang w:val="en-US" w:eastAsia="ja-JP"/>
-        </w:rPr>
-        <w:t xml:space="preserve"> and </w:t>
-      </w:r>
-      <w:proofErr w:type="spellStart"/>
-      <w:r>
-        <w:rPr>
-          <w:lang w:val="en-US" w:eastAsia="ja-JP"/>
-        </w:rPr>
-        <w:t>ProducerConsumer</w:t>
-      </w:r>
-      <w:r>
-        <w:rPr>
-          <w:lang w:val="en-US" w:eastAsia="ja-JP"/>
-        </w:rPr>
-        <w:t>UnSafe</w:t>
-      </w:r>
-      <w:proofErr w:type="spellEnd"/>
+        <w:t>Un</w:t>
+      </w:r>
+      <w:r>
+        <w:rPr>
+          <w:lang w:val="en-US" w:eastAsia="ja-JP"/>
+        </w:rPr>
+        <w:t>s</w:t>
+      </w:r>
+      <w:r>
+        <w:rPr>
+          <w:lang w:val="en-US" w:eastAsia="ja-JP"/>
+        </w:rPr>
+        <w:t>afe</w:t>
+      </w:r>
+      <w:r>
+        <w:rPr>
+          <w:lang w:val="en-US" w:eastAsia="ja-JP"/>
+        </w:rPr>
+        <w:t>.java</w:t>
+      </w:r>
       <w:r>
         <w:rPr>
           <w:lang w:val="en-US" w:eastAsia="ja-JP"/>
@@ -2984,13 +3062,8 @@
       </w:r>
       <w:r>
         <w:tab/>
-        <w:t xml:space="preserve"> &gt; 0</w:t>
-      </w:r>
-      <w:proofErr w:type="gramStart"/>
-      <w:r>
-        <w:t>){</w:t>
-      </w:r>
-      <w:proofErr w:type="gramEnd"/>
+        <w:t xml:space="preserve"> &gt; 0){</w:t>
+      </w:r>
     </w:p>
     <w:p>
       <w:pPr>
@@ -3228,21 +3301,19 @@
         <w:rPr>
           <w:lang w:val="en-US" w:eastAsia="ja-JP"/>
         </w:rPr>
-        <w:t xml:space="preserve">pen the </w:t>
-      </w:r>
-      <w:proofErr w:type="spellStart"/>
-      <w:r>
-        <w:rPr>
-          <w:lang w:val="en-US" w:eastAsia="ja-JP"/>
-        </w:rPr>
-        <w:t>ProducerConsumerUnsafe</w:t>
-      </w:r>
-      <w:proofErr w:type="spellEnd"/>
-      <w:r>
-        <w:rPr>
-          <w:lang w:val="en-US" w:eastAsia="ja-JP"/>
-        </w:rPr>
-        <w:t xml:space="preserve"> class and click on the buffer field. The following graph is produced: </w:t>
+        <w:t>pen ProducerConsumerUnsafe</w:t>
+      </w:r>
+      <w:r>
+        <w:rPr>
+          <w:lang w:val="en-US" w:eastAsia="ja-JP"/>
+        </w:rPr>
+        <w:t xml:space="preserve">.java </w:t>
+      </w:r>
+      <w:r>
+        <w:rPr>
+          <w:lang w:val="en-US" w:eastAsia="ja-JP"/>
+        </w:rPr>
+        <w:t xml:space="preserve">and click on the buffer field. The following graph is produced: </w:t>
       </w:r>
     </w:p>
     <w:p>
@@ -3327,7 +3398,19 @@
         <w:rPr>
           <w:lang w:val="en-US" w:eastAsia="ja-JP"/>
         </w:rPr>
-        <w:t>Open ProducerConsumerSave.java which has this block r</w:t>
+        <w:t>Open ProducerConsumerSa</w:t>
+      </w:r>
+      <w:r>
+        <w:rPr>
+          <w:lang w:val="en-US" w:eastAsia="ja-JP"/>
+        </w:rPr>
+        <w:t>f</w:t>
+      </w:r>
+      <w:r>
+        <w:rPr>
+          <w:lang w:val="en-US" w:eastAsia="ja-JP"/>
+        </w:rPr>
+        <w:t>e.java which has this block r</w:t>
       </w:r>
       <w:r>
         <w:rPr>
@@ -3417,6 +3500,14 @@
           </wp:inline>
         </w:drawing>
       </w:r>
+    </w:p>
+    <w:p>
+      <w:pPr>
+        <w:pStyle w:val="BodyText"/>
+        <w:rPr>
+          <w:lang w:val="en-US" w:eastAsia="ja-JP"/>
+        </w:rPr>
+      </w:pPr>
       <w:r>
         <w:rPr>
           <w:lang w:val="en-US" w:eastAsia="ja-JP"/>
@@ -3461,14 +3552,6 @@
         </w:rPr>
         <w:t>This means that we have the power to add more features, tweak existing functionality, remove functionality, etc. to our heart’s content! Other code comprehension tools do not offer customization like this.</w:t>
       </w:r>
-    </w:p>
-    <w:p>
-      <w:pPr>
-        <w:pStyle w:val="BodyText"/>
-        <w:rPr>
-          <w:lang w:val="en-US" w:eastAsia="ja-JP"/>
-        </w:rPr>
-      </w:pPr>
     </w:p>
     <w:p>
       <w:pPr>
@@ -3585,7 +3668,55 @@
         <w:rPr>
           <w:lang w:val="en-US" w:eastAsia="ja-JP"/>
         </w:rPr>
-        <w:t>Import Android-Audio-Capture-Example, index with Atlas, and restart the Interpreter view.</w:t>
+        <w:t>Import Android-Audio-Capture-Example, index with Atlas.</w:t>
+      </w:r>
+    </w:p>
+    <w:p>
+      <w:pPr>
+        <w:pStyle w:val="BodyText"/>
+        <w:numPr>
+          <w:ilvl w:val="0"/>
+          <w:numId w:val="3"/>
+        </w:numPr>
+        <w:rPr>
+          <w:lang w:val="en-US" w:eastAsia="ja-JP"/>
+        </w:rPr>
+      </w:pPr>
+      <w:r>
+        <w:rPr>
+          <w:lang w:val="en-US" w:eastAsia="ja-JP"/>
+        </w:rPr>
+        <w:t>Open Atlas Smart View from the Demonstration-Toolbox (</w:t>
+      </w:r>
+      <w:r>
+        <w:rPr>
+          <w:lang w:val="en-US" w:eastAsia="ja-JP"/>
+        </w:rPr>
+        <w:t>r</w:t>
+      </w:r>
+      <w:r>
+        <w:rPr>
+          <w:lang w:val="en-US" w:eastAsia="ja-JP"/>
+        </w:rPr>
+        <w:t>ight click on Demonstration-Tool</w:t>
+      </w:r>
+      <w:r>
+        <w:rPr>
+          <w:lang w:val="en-US" w:eastAsia="ja-JP"/>
+        </w:rPr>
+        <w:t>b</w:t>
+      </w:r>
+      <w:r>
+        <w:rPr>
+          <w:lang w:val="en-US" w:eastAsia="ja-JP"/>
+        </w:rPr>
+        <w:t>ox project and select Atlas-&gt;Open Atlas Smart View</w:t>
+      </w:r>
+      <w:r>
+        <w:rPr>
+          <w:lang w:val="en-US" w:eastAsia="ja-JP"/>
+        </w:rPr>
+        <w:t>.</w:t>
       </w:r>
     </w:p>
     <w:p>
@@ -5319,13 +5450,19 @@
         <w:rPr>
           <w:lang w:val="en-US" w:eastAsia="ja-JP"/>
         </w:rPr>
-        <w:t xml:space="preserve">Let’s run this on our Android app to see how we’ve done. </w:t>
-      </w:r>
-      <w:r>
-        <w:rPr>
-          <w:lang w:val="en-US" w:eastAsia="ja-JP"/>
-        </w:rPr>
-        <w:t xml:space="preserve">.  Here we have contributed the </w:t>
+        <w:t>Let’s run this on our And</w:t>
+      </w:r>
+      <w:r>
+        <w:rPr>
+          <w:lang w:val="en-US" w:eastAsia="ja-JP"/>
+        </w:rPr>
+        <w:t>roid app to see how we’ve done.</w:t>
+      </w:r>
+      <w:r>
+        <w:rPr>
+          <w:lang w:val="en-US" w:eastAsia="ja-JP"/>
+        </w:rPr>
+        <w:t xml:space="preserve">  Here we have contributed the </w:t>
       </w:r>
       <w:proofErr w:type="spellStart"/>
       <w:r>
@@ -5619,6 +5756,8 @@
         </w:rPr>
         <w:t xml:space="preserve"> We created a tool with this functionality by writing a custom script! Atlas allows us to add new features and tools on-the-fly, unlike other analysis tools.</w:t>
       </w:r>
+      <w:bookmarkStart w:id="8" w:name="_GoBack"/>
+      <w:bookmarkEnd w:id="8"/>
     </w:p>
     <w:p>
       <w:pPr>
@@ -5627,14 +5766,14 @@
           <w:lang w:val="en-US" w:eastAsia="ja-JP"/>
         </w:rPr>
       </w:pPr>
-      <w:bookmarkStart w:id="8" w:name="_Toc232045108"/>
+      <w:bookmarkStart w:id="9" w:name="_Toc232045108"/>
       <w:r>
         <w:rPr>
           <w:lang w:val="en-US" w:eastAsia="ja-JP"/>
         </w:rPr>
         <w:t>Resources</w:t>
       </w:r>
-      <w:bookmarkEnd w:id="8"/>
+      <w:bookmarkEnd w:id="9"/>
     </w:p>
     <w:p>
       <w:pPr>
@@ -5975,8 +6114,6 @@
           <w:lang w:val="en-US"/>
         </w:rPr>
       </w:pPr>
-      <w:bookmarkStart w:id="9" w:name="_GoBack"/>
-      <w:bookmarkEnd w:id="9"/>
     </w:p>
     <w:sectPr>
       <w:headerReference w:type="even" r:id="rId26"/>
@@ -6246,7 +6383,7 @@
             </wp:anchor>
           </w:drawing>
         </mc:Choice>
-        <mc:Fallback xmlns:mo="http://schemas.microsoft.com/office/mac/office/2008/main" xmlns:mv="urn:schemas-microsoft-com:mac:vml">
+        <mc:Fallback xmlns:mv="urn:schemas-microsoft-com:mac:vml" xmlns:mo="http://schemas.microsoft.com/office/mac/office/2008/main">
           <w:pict>
             <v:shapetype id="_x0000_t202" coordsize="21600,21600" o:spt="202" path="m0,0l0,21600,21600,21600,21600,0xe">
               <v:stroke joinstyle="miter"/>
@@ -6532,7 +6669,7 @@
             </wp:anchor>
           </w:drawing>
         </mc:Choice>
-        <mc:Fallback xmlns:mo="http://schemas.microsoft.com/office/mac/office/2008/main" xmlns:mv="urn:schemas-microsoft-com:mac:vml">
+        <mc:Fallback xmlns:mv="urn:schemas-microsoft-com:mac:vml" xmlns:mo="http://schemas.microsoft.com/office/mac/office/2008/main">
           <w:pict>
             <v:shapetype id="_x0000_t202" coordsize="21600,21600" o:spt="202" path="m0,0l0,21600,21600,21600,21600,0xe">
               <v:stroke joinstyle="miter"/>
@@ -6960,7 +7097,7 @@
             </wp:anchor>
           </w:drawing>
         </mc:Choice>
-        <mc:Fallback xmlns:mo="http://schemas.microsoft.com/office/mac/office/2008/main" xmlns:mv="urn:schemas-microsoft-com:mac:vml">
+        <mc:Fallback xmlns:mv="urn:schemas-microsoft-com:mac:vml" xmlns:mo="http://schemas.microsoft.com/office/mac/office/2008/main">
           <w:pict>
             <v:shapetype id="_x0000_t202" coordsize="21600,21600" o:spt="202" path="m0,0l0,21600,21600,21600,21600,0xe">
               <v:stroke joinstyle="miter"/>
@@ -7141,7 +7278,7 @@
             </wp:anchor>
           </w:drawing>
         </mc:Choice>
-        <mc:Fallback xmlns:mo="http://schemas.microsoft.com/office/mac/office/2008/main" xmlns:mv="urn:schemas-microsoft-com:mac:vml">
+        <mc:Fallback xmlns:mv="urn:schemas-microsoft-com:mac:vml" xmlns:mo="http://schemas.microsoft.com/office/mac/office/2008/main">
           <w:pict>
             <v:shapetype id="_x0000_t202" coordsize="21600,21600" o:spt="202" path="m0,0l0,21600,21600,21600,21600,0xe">
               <v:stroke joinstyle="miter"/>

</xml_diff>